<commit_message>
exam 1 completed for 6,7,9
</commit_message>
<xml_diff>
--- a/24-25/1st semester/Exam1/6th grade/6th Grade - exam1.docx
+++ b/24-25/1st semester/Exam1/6th grade/6th Grade - exam1.docx
@@ -48,7 +48,15 @@
           <w:sz w:val="24"/>
           <w:szCs w:val="24"/>
         </w:rPr>
-        <w:t>Aleppo is a city in the north of Syria. Part of it is very old but many people live in modern flats. There are a lot of things to do here. You can visit the castle, which is called the Citadel of Aleppo. It was built in 1209.</w:t>
+        <w:t xml:space="preserve">Al Zabadani is north west of Damascus. People visit the town in summer. There are thousands of fruit trees – apples, cherries, plums, peaches and </w:t>
+      </w:r>
+      <w:r>
+        <w:rPr>
+          <w:rFonts w:asciiTheme="minorBidi" w:hAnsiTheme="minorBidi"/>
+          <w:sz w:val="24"/>
+          <w:szCs w:val="24"/>
+        </w:rPr>
+        <w:t>pears. River Barada, which flows near Al Zabadani gives water to the city of Damascus.</w:t>
       </w:r>
     </w:p>
     <w:p>
@@ -110,7 +118,15 @@
           <w:sz w:val="24"/>
           <w:szCs w:val="24"/>
         </w:rPr>
-        <w:t>Part of Aleppo is very modern ……………….</w:t>
+        <w:t>Al Zabadani is north east of Damascus</w:t>
+      </w:r>
+      <w:r>
+        <w:rPr>
+          <w:rFonts w:asciiTheme="minorBidi" w:hAnsiTheme="minorBidi"/>
+          <w:sz w:val="24"/>
+          <w:szCs w:val="24"/>
+        </w:rPr>
+        <w:t xml:space="preserve"> ……………….</w:t>
       </w:r>
     </w:p>
     <w:p>
@@ -133,7 +149,15 @@
           <w:sz w:val="24"/>
           <w:szCs w:val="24"/>
         </w:rPr>
-        <w:t>There is nothing to do here ……………….</w:t>
+        <w:t>There are thousands of fruit trees in Al Zabadani</w:t>
+      </w:r>
+      <w:r>
+        <w:rPr>
+          <w:rFonts w:asciiTheme="minorBidi" w:hAnsiTheme="minorBidi"/>
+          <w:sz w:val="24"/>
+          <w:szCs w:val="24"/>
+        </w:rPr>
+        <w:t xml:space="preserve"> ……………….</w:t>
       </w:r>
     </w:p>
     <w:p>
@@ -156,7 +180,15 @@
           <w:sz w:val="24"/>
           <w:szCs w:val="24"/>
         </w:rPr>
-        <w:t>The citadel was built in 1208 …………….</w:t>
+        <w:t>River Barada flows near Al Zabadani</w:t>
+      </w:r>
+      <w:r>
+        <w:rPr>
+          <w:rFonts w:asciiTheme="minorBidi" w:hAnsiTheme="minorBidi"/>
+          <w:sz w:val="24"/>
+          <w:szCs w:val="24"/>
+        </w:rPr>
+        <w:t xml:space="preserve"> …………….</w:t>
       </w:r>
     </w:p>
     <w:p>
@@ -218,7 +250,15 @@
           <w:sz w:val="24"/>
           <w:szCs w:val="24"/>
         </w:rPr>
-        <w:t>Where is Aleppo ?……………………………………………………………………………..</w:t>
+        <w:t xml:space="preserve">When do people go to Al Zabadani? </w:t>
+      </w:r>
+      <w:r>
+        <w:rPr>
+          <w:rFonts w:asciiTheme="minorBidi" w:hAnsiTheme="minorBidi"/>
+          <w:sz w:val="24"/>
+          <w:szCs w:val="24"/>
+        </w:rPr>
+        <w:t>………………………………………………………</w:t>
       </w:r>
     </w:p>
     <w:p>
@@ -241,7 +281,47 @@
           <w:sz w:val="24"/>
           <w:szCs w:val="24"/>
         </w:rPr>
-        <w:t>When was the citadel built ?………………………………………………………………….</w:t>
+        <w:t xml:space="preserve">What kind of fruit trees can </w:t>
+      </w:r>
+      <w:r>
+        <w:rPr>
+          <w:rFonts w:asciiTheme="minorBidi" w:hAnsiTheme="minorBidi"/>
+          <w:sz w:val="24"/>
+          <w:szCs w:val="24"/>
+        </w:rPr>
+        <w:t>you find there</w:t>
+      </w:r>
+      <w:r>
+        <w:rPr>
+          <w:rFonts w:asciiTheme="minorBidi" w:hAnsiTheme="minorBidi"/>
+          <w:sz w:val="24"/>
+          <w:szCs w:val="24"/>
+        </w:rPr>
+        <w:t>?</w:t>
+      </w:r>
+      <w:r>
+        <w:rPr>
+          <w:rFonts w:asciiTheme="minorBidi" w:hAnsiTheme="minorBidi"/>
+          <w:sz w:val="24"/>
+          <w:szCs w:val="24"/>
+        </w:rPr>
+        <w:t xml:space="preserve"> </w:t>
+      </w:r>
+      <w:r>
+        <w:rPr>
+          <w:rFonts w:asciiTheme="minorBidi" w:hAnsiTheme="minorBidi"/>
+          <w:sz w:val="24"/>
+          <w:szCs w:val="24"/>
+        </w:rPr>
+        <w:t>……………………………………………</w:t>
+      </w:r>
+      <w:r>
+        <w:rPr>
+          <w:rFonts w:asciiTheme="minorBidi" w:hAnsiTheme="minorBidi"/>
+          <w:sz w:val="24"/>
+          <w:szCs w:val="24"/>
+        </w:rPr>
+        <w:t>..</w:t>
       </w:r>
       <w:r>
         <w:rPr>
@@ -384,7 +464,15 @@
           <w:sz w:val="24"/>
           <w:szCs w:val="24"/>
         </w:rPr>
-        <w:t xml:space="preserve">You </w:t>
+        <w:t>Saleh ate too</w:t>
+      </w:r>
+      <w:r>
+        <w:rPr>
+          <w:rFonts w:asciiTheme="minorBidi" w:hAnsiTheme="minorBidi"/>
+          <w:sz w:val="24"/>
+          <w:szCs w:val="24"/>
+        </w:rPr>
+        <w:t xml:space="preserve"> </w:t>
       </w:r>
       <w:r>
         <w:rPr>
@@ -394,15 +482,83 @@
           <w:sz w:val="24"/>
           <w:szCs w:val="24"/>
         </w:rPr>
-        <w:t xml:space="preserve">( need – next ) </w:t>
-      </w:r>
-      <w:r>
-        <w:rPr>
-          <w:rFonts w:asciiTheme="minorBidi" w:hAnsiTheme="minorBidi"/>
-          <w:sz w:val="24"/>
-          <w:szCs w:val="24"/>
-        </w:rPr>
-        <w:t>some black paper.</w:t>
+        <w:t xml:space="preserve">( </w:t>
+      </w:r>
+      <w:r>
+        <w:rPr>
+          <w:rFonts w:asciiTheme="minorBidi" w:hAnsiTheme="minorBidi"/>
+          <w:b/>
+          <w:bCs/>
+          <w:sz w:val="24"/>
+          <w:szCs w:val="24"/>
+        </w:rPr>
+        <w:t>much</w:t>
+      </w:r>
+      <w:r>
+        <w:rPr>
+          <w:rFonts w:asciiTheme="minorBidi" w:hAnsiTheme="minorBidi"/>
+          <w:b/>
+          <w:bCs/>
+          <w:sz w:val="24"/>
+          <w:szCs w:val="24"/>
+        </w:rPr>
+        <w:t xml:space="preserve"> – </w:t>
+      </w:r>
+      <w:r>
+        <w:rPr>
+          <w:rFonts w:asciiTheme="minorBidi" w:hAnsiTheme="minorBidi"/>
+          <w:b/>
+          <w:bCs/>
+          <w:sz w:val="24"/>
+          <w:szCs w:val="24"/>
+        </w:rPr>
+        <w:t>many</w:t>
+      </w:r>
+      <w:r>
+        <w:rPr>
+          <w:rFonts w:asciiTheme="minorBidi" w:hAnsiTheme="minorBidi"/>
+          <w:b/>
+          <w:bCs/>
+          <w:sz w:val="24"/>
+          <w:szCs w:val="24"/>
+        </w:rPr>
+        <w:t xml:space="preserve"> )</w:t>
+      </w:r>
+      <w:r>
+        <w:rPr>
+          <w:rFonts w:asciiTheme="minorBidi" w:hAnsiTheme="minorBidi"/>
+          <w:b/>
+          <w:bCs/>
+          <w:sz w:val="24"/>
+          <w:szCs w:val="24"/>
+        </w:rPr>
+        <w:t xml:space="preserve"> </w:t>
+      </w:r>
+      <w:r>
+        <w:rPr>
+          <w:rFonts w:asciiTheme="minorBidi" w:hAnsiTheme="minorBidi"/>
+          <w:sz w:val="24"/>
+          <w:szCs w:val="24"/>
+        </w:rPr>
+        <w:t>sandwiches</w:t>
+      </w:r>
+      <w:r>
+        <w:rPr>
+          <w:rFonts w:asciiTheme="minorBidi" w:hAnsiTheme="minorBidi"/>
+          <w:b/>
+          <w:bCs/>
+          <w:sz w:val="24"/>
+          <w:szCs w:val="24"/>
+        </w:rPr>
+        <w:t xml:space="preserve"> </w:t>
+      </w:r>
+      <w:r>
+        <w:rPr>
+          <w:rFonts w:asciiTheme="minorBidi" w:hAnsiTheme="minorBidi"/>
+          <w:sz w:val="24"/>
+          <w:szCs w:val="24"/>
+        </w:rPr>
+        <w:t>.</w:t>
       </w:r>
     </w:p>
     <w:p>
@@ -463,20 +619,100 @@
       <w:r>
         <w:rPr>
           <w:rFonts w:asciiTheme="minorBidi" w:hAnsiTheme="minorBidi"/>
+          <w:sz w:val="24"/>
+          <w:szCs w:val="24"/>
+        </w:rPr>
+        <w:t>T</w:t>
+      </w:r>
+      <w:r>
+        <w:rPr>
+          <w:rFonts w:asciiTheme="minorBidi" w:hAnsiTheme="minorBidi"/>
+          <w:sz w:val="24"/>
+          <w:szCs w:val="24"/>
+        </w:rPr>
+        <w:t>here</w:t>
+      </w:r>
+      <w:r>
+        <w:rPr>
+          <w:rFonts w:asciiTheme="minorBidi" w:hAnsiTheme="minorBidi"/>
+          <w:sz w:val="24"/>
+          <w:szCs w:val="24"/>
+        </w:rPr>
+        <w:t xml:space="preserve"> aren't</w:t>
+      </w:r>
+      <w:r>
+        <w:rPr>
+          <w:rFonts w:asciiTheme="minorBidi" w:hAnsiTheme="minorBidi"/>
+          <w:sz w:val="24"/>
+          <w:szCs w:val="24"/>
+        </w:rPr>
+        <w:t xml:space="preserve"> </w:t>
+      </w:r>
+      <w:r>
+        <w:rPr>
+          <w:rFonts w:asciiTheme="minorBidi" w:hAnsiTheme="minorBidi"/>
           <w:b/>
           <w:bCs/>
           <w:sz w:val="24"/>
           <w:szCs w:val="24"/>
         </w:rPr>
-        <w:t xml:space="preserve">( Don't – don't ) </w:t>
-      </w:r>
-      <w:r>
-        <w:rPr>
-          <w:rFonts w:asciiTheme="minorBidi" w:hAnsiTheme="minorBidi"/>
-          <w:sz w:val="24"/>
-          <w:szCs w:val="24"/>
-        </w:rPr>
-        <w:t>be untidy, Ruba.</w:t>
+        <w:t>(</w:t>
+      </w:r>
+      <w:r>
+        <w:rPr>
+          <w:rFonts w:asciiTheme="minorBidi" w:hAnsiTheme="minorBidi"/>
+          <w:b/>
+          <w:bCs/>
+          <w:sz w:val="24"/>
+          <w:szCs w:val="24"/>
+        </w:rPr>
+        <w:t xml:space="preserve"> enough </w:t>
+      </w:r>
+      <w:r>
+        <w:rPr>
+          <w:rFonts w:asciiTheme="minorBidi" w:hAnsiTheme="minorBidi"/>
+          <w:b/>
+          <w:bCs/>
+          <w:sz w:val="24"/>
+          <w:szCs w:val="24"/>
+        </w:rPr>
+        <w:t xml:space="preserve"> – </w:t>
+      </w:r>
+      <w:r>
+        <w:rPr>
+          <w:rFonts w:asciiTheme="minorBidi" w:hAnsiTheme="minorBidi"/>
+          <w:b/>
+          <w:bCs/>
+          <w:sz w:val="24"/>
+          <w:szCs w:val="24"/>
+        </w:rPr>
+        <w:t>some</w:t>
+      </w:r>
+      <w:r>
+        <w:rPr>
+          <w:rFonts w:asciiTheme="minorBidi" w:hAnsiTheme="minorBidi"/>
+          <w:b/>
+          <w:bCs/>
+          <w:sz w:val="24"/>
+          <w:szCs w:val="24"/>
+        </w:rPr>
+        <w:t xml:space="preserve"> ) </w:t>
+      </w:r>
+      <w:r>
+        <w:rPr>
+          <w:rFonts w:asciiTheme="minorBidi" w:hAnsiTheme="minorBidi"/>
+          <w:sz w:val="24"/>
+          <w:szCs w:val="24"/>
+        </w:rPr>
+        <w:t xml:space="preserve"> cakes</w:t>
+      </w:r>
+      <w:r>
+        <w:rPr>
+          <w:rFonts w:asciiTheme="minorBidi" w:hAnsiTheme="minorBidi"/>
+          <w:sz w:val="24"/>
+          <w:szCs w:val="24"/>
+        </w:rPr>
+        <w:t xml:space="preserve"> .</w:t>
       </w:r>
     </w:p>
     <w:p>
@@ -538,7 +774,15 @@
           <w:sz w:val="24"/>
           <w:szCs w:val="24"/>
         </w:rPr>
-        <w:t xml:space="preserve">Shaza </w:t>
+        <w:t xml:space="preserve">Kareem was </w:t>
+      </w:r>
+      <w:r>
+        <w:rPr>
+          <w:rFonts w:asciiTheme="minorBidi" w:hAnsiTheme="minorBidi"/>
+          <w:sz w:val="24"/>
+          <w:szCs w:val="24"/>
+        </w:rPr>
+        <w:t xml:space="preserve"> </w:t>
       </w:r>
       <w:r>
         <w:rPr>
@@ -548,15 +792,63 @@
           <w:sz w:val="24"/>
           <w:szCs w:val="24"/>
         </w:rPr>
-        <w:t xml:space="preserve">( is – are ) </w:t>
-      </w:r>
-      <w:r>
-        <w:rPr>
-          <w:rFonts w:asciiTheme="minorBidi" w:hAnsiTheme="minorBidi"/>
-          <w:sz w:val="24"/>
-          <w:szCs w:val="24"/>
-        </w:rPr>
-        <w:t>going to have a sandwich.</w:t>
+        <w:t xml:space="preserve">( </w:t>
+      </w:r>
+      <w:r>
+        <w:rPr>
+          <w:rFonts w:asciiTheme="minorBidi" w:hAnsiTheme="minorBidi"/>
+          <w:b/>
+          <w:bCs/>
+          <w:sz w:val="24"/>
+          <w:szCs w:val="24"/>
+        </w:rPr>
+        <w:t>swiming</w:t>
+      </w:r>
+      <w:r>
+        <w:rPr>
+          <w:rFonts w:asciiTheme="minorBidi" w:hAnsiTheme="minorBidi"/>
+          <w:b/>
+          <w:bCs/>
+          <w:sz w:val="24"/>
+          <w:szCs w:val="24"/>
+        </w:rPr>
+        <w:t xml:space="preserve"> – </w:t>
+      </w:r>
+      <w:r>
+        <w:rPr>
+          <w:rFonts w:asciiTheme="minorBidi" w:hAnsiTheme="minorBidi"/>
+          <w:b/>
+          <w:bCs/>
+          <w:sz w:val="24"/>
+          <w:szCs w:val="24"/>
+        </w:rPr>
+        <w:t>swimming</w:t>
+      </w:r>
+      <w:r>
+        <w:rPr>
+          <w:rFonts w:asciiTheme="minorBidi" w:hAnsiTheme="minorBidi"/>
+          <w:b/>
+          <w:bCs/>
+          <w:sz w:val="24"/>
+          <w:szCs w:val="24"/>
+        </w:rPr>
+        <w:t xml:space="preserve"> )</w:t>
+      </w:r>
+      <w:r>
+        <w:rPr>
+          <w:rFonts w:asciiTheme="minorBidi" w:hAnsiTheme="minorBidi"/>
+          <w:sz w:val="24"/>
+          <w:szCs w:val="24"/>
+        </w:rPr>
+        <w:t xml:space="preserve"> in the sea</w:t>
+      </w:r>
+      <w:r>
+        <w:rPr>
+          <w:rFonts w:asciiTheme="minorBidi" w:hAnsiTheme="minorBidi"/>
+          <w:sz w:val="24"/>
+          <w:szCs w:val="24"/>
+        </w:rPr>
+        <w:t>.</w:t>
       </w:r>
     </w:p>
     <w:p>
@@ -658,12 +950,20 @@
       <w:r>
         <w:rPr>
           <w:rFonts w:asciiTheme="minorBidi" w:hAnsiTheme="minorBidi"/>
+          <w:sz w:val="24"/>
+          <w:szCs w:val="24"/>
+        </w:rPr>
+        <w:t>Today,</w:t>
+      </w:r>
+      <w:r>
+        <w:rPr>
+          <w:rFonts w:asciiTheme="minorBidi" w:hAnsiTheme="minorBidi"/>
           <w:b/>
           <w:bCs/>
           <w:sz w:val="24"/>
           <w:szCs w:val="24"/>
         </w:rPr>
-        <w:t xml:space="preserve">Today, </w:t>
+        <w:t xml:space="preserve"> </w:t>
       </w:r>
       <w:r>
         <w:rPr>
@@ -700,11 +1000,27 @@
       </w:pPr>
       <w:r>
         <w:rPr>
-          <w:rFonts w:asciiTheme="minorBidi" w:hAnsiTheme="minorBidi"/>
-          <w:sz w:val="24"/>
-          <w:szCs w:val="24"/>
-        </w:rPr>
-        <w:t xml:space="preserve">It's raining! We </w:t>
+          <w:rFonts w:asciiTheme="majorBidi" w:hAnsiTheme="majorBidi" w:cstheme="majorBidi"/>
+          <w:sz w:val="24"/>
+          <w:szCs w:val="24"/>
+        </w:rPr>
+        <w:t>I</w:t>
+      </w:r>
+      <w:r>
+        <w:rPr>
+          <w:rFonts w:asciiTheme="minorBidi" w:hAnsiTheme="minorBidi"/>
+          <w:sz w:val="24"/>
+          <w:szCs w:val="24"/>
+        </w:rPr>
+        <w:t xml:space="preserve"> have</w:t>
+      </w:r>
+      <w:r>
+        <w:rPr>
+          <w:rFonts w:asciiTheme="minorBidi" w:hAnsiTheme="minorBidi"/>
+          <w:sz w:val="24"/>
+          <w:szCs w:val="24"/>
+        </w:rPr>
+        <w:t xml:space="preserve"> </w:t>
       </w:r>
       <w:r>
         <w:rPr>
@@ -714,15 +1030,73 @@
           <w:sz w:val="24"/>
           <w:szCs w:val="24"/>
         </w:rPr>
-        <w:t xml:space="preserve">( aren't – isn't ) </w:t>
-      </w:r>
-      <w:r>
-        <w:rPr>
-          <w:rFonts w:asciiTheme="minorBidi" w:hAnsiTheme="minorBidi"/>
-          <w:sz w:val="24"/>
-          <w:szCs w:val="24"/>
-        </w:rPr>
-        <w:t xml:space="preserve"> going to the beach.</w:t>
+        <w:t xml:space="preserve">( </w:t>
+      </w:r>
+      <w:r>
+        <w:rPr>
+          <w:rFonts w:asciiTheme="minorBidi" w:hAnsiTheme="minorBidi"/>
+          <w:b/>
+          <w:bCs/>
+          <w:sz w:val="24"/>
+          <w:szCs w:val="24"/>
+        </w:rPr>
+        <w:t>closed</w:t>
+      </w:r>
+      <w:r>
+        <w:rPr>
+          <w:rFonts w:asciiTheme="minorBidi" w:hAnsiTheme="minorBidi"/>
+          <w:b/>
+          <w:bCs/>
+          <w:sz w:val="24"/>
+          <w:szCs w:val="24"/>
+        </w:rPr>
+        <w:t xml:space="preserve"> – </w:t>
+      </w:r>
+      <w:r>
+        <w:rPr>
+          <w:rFonts w:asciiTheme="minorBidi" w:hAnsiTheme="minorBidi"/>
+          <w:b/>
+          <w:bCs/>
+          <w:sz w:val="24"/>
+          <w:szCs w:val="24"/>
+        </w:rPr>
+        <w:t>close</w:t>
+      </w:r>
+      <w:r>
+        <w:rPr>
+          <w:rFonts w:asciiTheme="minorBidi" w:hAnsiTheme="minorBidi"/>
+          <w:b/>
+          <w:bCs/>
+          <w:sz w:val="24"/>
+          <w:szCs w:val="24"/>
+        </w:rPr>
+        <w:t xml:space="preserve"> )</w:t>
+      </w:r>
+      <w:r>
+        <w:rPr>
+          <w:rFonts w:asciiTheme="minorBidi" w:hAnsiTheme="minorBidi"/>
+          <w:b/>
+          <w:bCs/>
+          <w:sz w:val="24"/>
+          <w:szCs w:val="24"/>
+        </w:rPr>
+        <w:t xml:space="preserve"> </w:t>
+      </w:r>
+      <w:r>
+        <w:rPr>
+          <w:rFonts w:asciiTheme="minorBidi" w:hAnsiTheme="minorBidi"/>
+          <w:sz w:val="24"/>
+          <w:szCs w:val="24"/>
+        </w:rPr>
+        <w:t>the window</w:t>
+      </w:r>
+      <w:r>
+        <w:rPr>
+          <w:rFonts w:asciiTheme="minorBidi" w:hAnsiTheme="minorBidi"/>
+          <w:sz w:val="24"/>
+          <w:szCs w:val="24"/>
+        </w:rPr>
+        <w:t>.</w:t>
       </w:r>
       <w:r>
         <w:rPr>
@@ -811,21 +1185,68 @@
       <w:r>
         <w:rPr>
           <w:rFonts w:asciiTheme="minorBidi" w:hAnsiTheme="minorBidi"/>
+          <w:sz w:val="24"/>
+          <w:szCs w:val="24"/>
+        </w:rPr>
+        <w:t>tidied</w:t>
+      </w:r>
+      <w:r>
+        <w:rPr>
+          <w:rFonts w:asciiTheme="minorBidi" w:hAnsiTheme="minorBidi"/>
           <w:b/>
           <w:bCs/>
           <w:sz w:val="24"/>
           <w:szCs w:val="24"/>
-          <w:u w:val="single"/>
-        </w:rPr>
-        <w:t xml:space="preserve">What's </w:t>
-      </w:r>
-      <w:r>
-        <w:rPr>
-          <w:rFonts w:asciiTheme="minorBidi" w:hAnsiTheme="minorBidi"/>
-          <w:sz w:val="24"/>
-          <w:szCs w:val="24"/>
-        </w:rPr>
-        <w:t>/ address / your………………………………………………………………… ?</w:t>
+        </w:rPr>
+        <w:t xml:space="preserve"> </w:t>
+      </w:r>
+      <w:r>
+        <w:rPr>
+          <w:rFonts w:asciiTheme="minorBidi" w:hAnsiTheme="minorBidi"/>
+          <w:sz w:val="24"/>
+          <w:szCs w:val="24"/>
+        </w:rPr>
+        <w:t>/</w:t>
+      </w:r>
+      <w:r>
+        <w:rPr>
+          <w:rFonts w:asciiTheme="minorBidi" w:hAnsiTheme="minorBidi"/>
+          <w:sz w:val="24"/>
+          <w:szCs w:val="24"/>
+        </w:rPr>
+        <w:t xml:space="preserve"> </w:t>
+      </w:r>
+      <w:r>
+        <w:rPr>
+          <w:rFonts w:asciiTheme="majorBidi" w:hAnsiTheme="majorBidi" w:cstheme="majorBidi"/>
+          <w:sz w:val="28"/>
+          <w:szCs w:val="28"/>
+        </w:rPr>
+        <w:t>I've</w:t>
+      </w:r>
+      <w:r>
+        <w:rPr>
+          <w:rFonts w:asciiTheme="minorBidi" w:hAnsiTheme="minorBidi"/>
+          <w:sz w:val="24"/>
+          <w:szCs w:val="24"/>
+        </w:rPr>
+        <w:t xml:space="preserve">  /</w:t>
+      </w:r>
+      <w:r>
+        <w:rPr>
+          <w:rFonts w:asciiTheme="minorBidi" w:hAnsiTheme="minorBidi"/>
+          <w:sz w:val="24"/>
+          <w:szCs w:val="24"/>
+        </w:rPr>
+        <w:t xml:space="preserve"> my / bedroom</w:t>
+      </w:r>
+      <w:r>
+        <w:rPr>
+          <w:rFonts w:asciiTheme="minorBidi" w:hAnsiTheme="minorBidi"/>
+          <w:sz w:val="24"/>
+          <w:szCs w:val="24"/>
+        </w:rPr>
+        <w:t xml:space="preserve"> ……………………………………………………………… </w:t>
       </w:r>
     </w:p>
     <w:p>
@@ -845,29 +1266,34 @@
       <w:r>
         <w:rPr>
           <w:rFonts w:asciiTheme="minorBidi" w:hAnsiTheme="minorBidi"/>
-          <w:b/>
-          <w:bCs/>
-          <w:sz w:val="24"/>
-          <w:szCs w:val="24"/>
-          <w:u w:val="single"/>
-        </w:rPr>
-        <w:t>Salah</w:t>
-      </w:r>
-      <w:r>
-        <w:rPr>
-          <w:rFonts w:asciiTheme="minorBidi" w:hAnsiTheme="minorBidi"/>
-          <w:sz w:val="24"/>
-          <w:szCs w:val="24"/>
-        </w:rPr>
-        <w:t xml:space="preserve"> </w:t>
-      </w:r>
-      <w:r>
-        <w:rPr>
-          <w:rFonts w:asciiTheme="minorBidi" w:hAnsiTheme="minorBidi"/>
-          <w:sz w:val="24"/>
-          <w:szCs w:val="24"/>
-        </w:rPr>
-        <w:t>/ going to / is / a bike /ride …………………………………………………………</w:t>
+          <w:sz w:val="24"/>
+          <w:szCs w:val="24"/>
+        </w:rPr>
+        <w:t xml:space="preserve">There / </w:t>
+      </w:r>
+      <w:r>
+        <w:rPr>
+          <w:rFonts w:asciiTheme="minorBidi" w:hAnsiTheme="minorBidi"/>
+          <w:sz w:val="24"/>
+          <w:szCs w:val="24"/>
+        </w:rPr>
+        <w:t>enough / apples / aren't</w:t>
+      </w:r>
+      <w:r>
+        <w:rPr>
+          <w:rFonts w:asciiTheme="minorBidi" w:hAnsiTheme="minorBidi"/>
+          <w:sz w:val="24"/>
+          <w:szCs w:val="24"/>
+        </w:rPr>
+        <w:t xml:space="preserve"> …………………………………………………………</w:t>
+      </w:r>
+      <w:r>
+        <w:rPr>
+          <w:rFonts w:asciiTheme="minorBidi" w:hAnsiTheme="minorBidi"/>
+          <w:sz w:val="24"/>
+          <w:szCs w:val="24"/>
+        </w:rPr>
+        <w:t>.</w:t>
       </w:r>
     </w:p>
     <w:p>
@@ -890,7 +1316,7 @@
           <w:sz w:val="24"/>
           <w:szCs w:val="24"/>
         </w:rPr>
-        <w:t>three</w:t>
+        <w:t>sugar</w:t>
       </w:r>
       <w:r>
         <w:rPr>
@@ -906,26 +1332,63 @@
           <w:sz w:val="24"/>
           <w:szCs w:val="24"/>
         </w:rPr>
-        <w:t xml:space="preserve">/stars / </w:t>
-      </w:r>
-      <w:r>
-        <w:rPr>
-          <w:rFonts w:asciiTheme="minorBidi" w:hAnsiTheme="minorBidi"/>
-          <w:b/>
-          <w:bCs/>
-          <w:sz w:val="24"/>
-          <w:szCs w:val="24"/>
-          <w:u w:val="single"/>
-        </w:rPr>
-        <w:t>First</w:t>
-      </w:r>
-      <w:r>
-        <w:rPr>
-          <w:rFonts w:asciiTheme="minorBidi" w:hAnsiTheme="minorBidi"/>
-          <w:sz w:val="24"/>
-          <w:szCs w:val="24"/>
-        </w:rPr>
-        <w:t xml:space="preserve"> / draw …………………………………………………………………..</w:t>
+        <w:t>/</w:t>
+      </w:r>
+      <w:r>
+        <w:rPr>
+          <w:rFonts w:asciiTheme="minorBidi" w:hAnsiTheme="minorBidi"/>
+          <w:sz w:val="24"/>
+          <w:szCs w:val="24"/>
+        </w:rPr>
+        <w:t xml:space="preserve"> Too much</w:t>
+      </w:r>
+      <w:r>
+        <w:rPr>
+          <w:rFonts w:asciiTheme="minorBidi" w:hAnsiTheme="minorBidi"/>
+          <w:sz w:val="24"/>
+          <w:szCs w:val="24"/>
+        </w:rPr>
+        <w:t xml:space="preserve"> /</w:t>
+      </w:r>
+      <w:r>
+        <w:rPr>
+          <w:rFonts w:asciiTheme="minorBidi" w:hAnsiTheme="minorBidi"/>
+          <w:sz w:val="24"/>
+          <w:szCs w:val="24"/>
+        </w:rPr>
+        <w:t xml:space="preserve"> unhealthy</w:t>
+      </w:r>
+      <w:r>
+        <w:rPr>
+          <w:rFonts w:asciiTheme="minorBidi" w:hAnsiTheme="minorBidi"/>
+          <w:sz w:val="24"/>
+          <w:szCs w:val="24"/>
+        </w:rPr>
+        <w:t xml:space="preserve"> /</w:t>
+      </w:r>
+      <w:r>
+        <w:rPr>
+          <w:rFonts w:asciiTheme="minorBidi" w:hAnsiTheme="minorBidi"/>
+          <w:sz w:val="24"/>
+          <w:szCs w:val="24"/>
+        </w:rPr>
+        <w:t xml:space="preserve"> is </w:t>
+      </w:r>
+      <w:r>
+        <w:rPr>
+          <w:rFonts w:asciiTheme="minorBidi" w:hAnsiTheme="minorBidi"/>
+          <w:sz w:val="24"/>
+          <w:szCs w:val="24"/>
+        </w:rPr>
+        <w:t xml:space="preserve">  ……………………………………………………</w:t>
+      </w:r>
+      <w:r>
+        <w:rPr>
+          <w:rFonts w:asciiTheme="minorBidi" w:hAnsiTheme="minorBidi"/>
+          <w:sz w:val="24"/>
+          <w:szCs w:val="24"/>
+        </w:rPr>
+        <w:t>…</w:t>
       </w:r>
     </w:p>
     <w:p>
@@ -1286,19 +1749,36 @@
           <w:numId w:val="13"/>
         </w:numPr>
         <w:bidi w:val="0"/>
-        <w:rPr>
-          <w:rFonts w:asciiTheme="minorBidi" w:hAnsiTheme="minorBidi"/>
-          <w:sz w:val="24"/>
-          <w:szCs w:val="24"/>
-        </w:rPr>
-      </w:pPr>
-      <w:r>
-        <w:rPr>
-          <w:rFonts w:asciiTheme="minorBidi" w:hAnsiTheme="minorBidi"/>
-          <w:sz w:val="24"/>
-          <w:szCs w:val="24"/>
-        </w:rPr>
-        <w:t>What's your name ?</w:t>
+        <w:spacing w:line="480" w:lineRule="auto"/>
+        <w:rPr>
+          <w:rFonts w:asciiTheme="minorBidi" w:hAnsiTheme="minorBidi"/>
+          <w:sz w:val="24"/>
+          <w:szCs w:val="24"/>
+        </w:rPr>
+      </w:pPr>
+      <w:r>
+        <w:rPr>
+          <w:rFonts w:asciiTheme="minorBidi" w:hAnsiTheme="minorBidi"/>
+          <w:sz w:val="24"/>
+          <w:szCs w:val="24"/>
+        </w:rPr>
+        <w:t>What's your name</w:t>
+      </w:r>
+      <w:r>
+        <w:rPr>
+          <w:rFonts w:asciiTheme="minorBidi" w:hAnsiTheme="minorBidi"/>
+          <w:sz w:val="24"/>
+          <w:szCs w:val="24"/>
+        </w:rPr>
+        <w:t>?</w:t>
+      </w:r>
+      <w:r>
+        <w:rPr>
+          <w:rFonts w:asciiTheme="minorBidi" w:hAnsiTheme="minorBidi"/>
+          <w:sz w:val="24"/>
+          <w:szCs w:val="24"/>
+        </w:rPr>
+        <w:t xml:space="preserve"> </w:t>
       </w:r>
       <w:bookmarkStart w:id="0" w:name="_Hlk181873214"/>
       <w:r>
@@ -1307,15 +1787,7 @@
           <w:sz w:val="24"/>
           <w:szCs w:val="24"/>
         </w:rPr>
-        <w:t xml:space="preserve"> </w:t>
-      </w:r>
-      <w:r>
-        <w:rPr>
-          <w:rFonts w:asciiTheme="minorBidi" w:hAnsiTheme="minorBidi"/>
-          <w:sz w:val="24"/>
-          <w:szCs w:val="24"/>
-        </w:rPr>
-        <w:t>…………………………………………………………………………………………………..</w:t>
+        <w:t>………………………………………………………………</w:t>
       </w:r>
       <w:bookmarkEnd w:id="0"/>
       <w:r>
@@ -1343,6 +1815,7 @@
           <w:numId w:val="13"/>
         </w:numPr>
         <w:bidi w:val="0"/>
+        <w:spacing w:line="480" w:lineRule="auto"/>
         <w:rPr>
           <w:rFonts w:asciiTheme="minorBidi" w:hAnsiTheme="minorBidi"/>
           <w:sz w:val="24"/>
@@ -1356,26 +1829,46 @@
           <w:szCs w:val="24"/>
         </w:rPr>
         <w:t xml:space="preserve">Where do you live ? </w:t>
+      </w:r>
+      <w:r>
+        <w:rPr>
+          <w:rFonts w:asciiTheme="minorBidi" w:hAnsiTheme="minorBidi"/>
+          <w:sz w:val="24"/>
+          <w:szCs w:val="24"/>
+        </w:rPr>
+        <w:t>………………………………………</w:t>
+      </w:r>
+      <w:r>
+        <w:rPr>
+          <w:rFonts w:asciiTheme="minorBidi" w:hAnsiTheme="minorBidi"/>
+          <w:sz w:val="24"/>
+          <w:szCs w:val="24"/>
+        </w:rPr>
+        <w:t>……………………..</w:t>
       </w:r>
     </w:p>
     <w:p>
       <w:pPr>
         <w:pStyle w:val="a6"/>
+        <w:numPr>
+          <w:ilvl w:val="0"/>
+          <w:numId w:val="13"/>
+        </w:numPr>
         <w:bidi w:val="0"/>
-        <w:ind w:left="1440"/>
-        <w:rPr>
-          <w:rFonts w:asciiTheme="minorBidi" w:hAnsiTheme="minorBidi"/>
-          <w:sz w:val="24"/>
-          <w:szCs w:val="24"/>
-        </w:rPr>
-      </w:pPr>
-      <w:r>
-        <w:rPr>
-          <w:rFonts w:asciiTheme="minorBidi" w:hAnsiTheme="minorBidi"/>
-          <w:sz w:val="24"/>
-          <w:szCs w:val="24"/>
-        </w:rPr>
-        <w:t>………………………………………………………………………………………………</w:t>
+        <w:spacing w:line="480" w:lineRule="auto"/>
+        <w:rPr>
+          <w:rFonts w:asciiTheme="minorBidi" w:hAnsiTheme="minorBidi"/>
+          <w:sz w:val="24"/>
+          <w:szCs w:val="24"/>
+        </w:rPr>
+      </w:pPr>
+      <w:r>
+        <w:rPr>
+          <w:rFonts w:asciiTheme="minorBidi" w:hAnsiTheme="minorBidi"/>
+          <w:sz w:val="24"/>
+          <w:szCs w:val="24"/>
+        </w:rPr>
+        <w:t>What are you doing?....................................................................................</w:t>
       </w:r>
     </w:p>
     <w:sectPr>
@@ -2122,6 +2615,18 @@
             </w:rPr>
             <w:t>العلامة:</w:t>
           </w:r>
+          <w:r>
+            <w:rPr>
+              <w:rFonts w:hint="cs"/>
+              <w:b/>
+              <w:bCs/>
+              <w:sz w:val="32"/>
+              <w:szCs w:val="32"/>
+              <w:rtl/>
+              <w:lang w:bidi="ar-SY"/>
+            </w:rPr>
+            <w:t xml:space="preserve"> 40 ÷ 2 = 20</w:t>
+          </w:r>
         </w:p>
       </w:tc>
     </w:tr>
@@ -2527,6 +3032,92 @@
     </w:lvl>
   </w:abstractNum>
   <w:abstractNum w:abstractNumId="4" w15:restartNumberingAfterBreak="0">
+    <w:nsid w:val="1AB67DE6"/>
+    <w:multiLevelType w:val="hybridMultilevel"/>
+    <w:tmpl w:val="613CAF6A"/>
+    <w:lvl w:ilvl="0" w:tplc="0409000F">
+      <w:start w:val="1"/>
+      <w:numFmt w:val="decimal"/>
+      <w:lvlText w:val="%1."/>
+      <w:lvlJc w:val="left"/>
+      <w:pPr>
+        <w:ind w:left="2160" w:hanging="360"/>
+      </w:pPr>
+    </w:lvl>
+    <w:lvl w:ilvl="1" w:tplc="04090019" w:tentative="1">
+      <w:start w:val="1"/>
+      <w:numFmt w:val="lowerLetter"/>
+      <w:lvlText w:val="%2."/>
+      <w:lvlJc w:val="left"/>
+      <w:pPr>
+        <w:ind w:left="2880" w:hanging="360"/>
+      </w:pPr>
+    </w:lvl>
+    <w:lvl w:ilvl="2" w:tplc="0409001B" w:tentative="1">
+      <w:start w:val="1"/>
+      <w:numFmt w:val="lowerRoman"/>
+      <w:lvlText w:val="%3."/>
+      <w:lvlJc w:val="right"/>
+      <w:pPr>
+        <w:ind w:left="3600" w:hanging="180"/>
+      </w:pPr>
+    </w:lvl>
+    <w:lvl w:ilvl="3" w:tplc="0409000F" w:tentative="1">
+      <w:start w:val="1"/>
+      <w:numFmt w:val="decimal"/>
+      <w:lvlText w:val="%4."/>
+      <w:lvlJc w:val="left"/>
+      <w:pPr>
+        <w:ind w:left="4320" w:hanging="360"/>
+      </w:pPr>
+    </w:lvl>
+    <w:lvl w:ilvl="4" w:tplc="04090019" w:tentative="1">
+      <w:start w:val="1"/>
+      <w:numFmt w:val="lowerLetter"/>
+      <w:lvlText w:val="%5."/>
+      <w:lvlJc w:val="left"/>
+      <w:pPr>
+        <w:ind w:left="5040" w:hanging="360"/>
+      </w:pPr>
+    </w:lvl>
+    <w:lvl w:ilvl="5" w:tplc="0409001B" w:tentative="1">
+      <w:start w:val="1"/>
+      <w:numFmt w:val="lowerRoman"/>
+      <w:lvlText w:val="%6."/>
+      <w:lvlJc w:val="right"/>
+      <w:pPr>
+        <w:ind w:left="5760" w:hanging="180"/>
+      </w:pPr>
+    </w:lvl>
+    <w:lvl w:ilvl="6" w:tplc="0409000F" w:tentative="1">
+      <w:start w:val="1"/>
+      <w:numFmt w:val="decimal"/>
+      <w:lvlText w:val="%7."/>
+      <w:lvlJc w:val="left"/>
+      <w:pPr>
+        <w:ind w:left="6480" w:hanging="360"/>
+      </w:pPr>
+    </w:lvl>
+    <w:lvl w:ilvl="7" w:tplc="04090019" w:tentative="1">
+      <w:start w:val="1"/>
+      <w:numFmt w:val="lowerLetter"/>
+      <w:lvlText w:val="%8."/>
+      <w:lvlJc w:val="left"/>
+      <w:pPr>
+        <w:ind w:left="7200" w:hanging="360"/>
+      </w:pPr>
+    </w:lvl>
+    <w:lvl w:ilvl="8" w:tplc="0409001B" w:tentative="1">
+      <w:start w:val="1"/>
+      <w:numFmt w:val="lowerRoman"/>
+      <w:lvlText w:val="%9."/>
+      <w:lvlJc w:val="right"/>
+      <w:pPr>
+        <w:ind w:left="7920" w:hanging="180"/>
+      </w:pPr>
+    </w:lvl>
+  </w:abstractNum>
+  <w:abstractNum w:abstractNumId="5" w15:restartNumberingAfterBreak="0">
     <w:nsid w:val="23291860"/>
     <w:multiLevelType w:val="hybridMultilevel"/>
     <w:tmpl w:val="B906B5B0"/>
@@ -2639,10 +3230,10 @@
       </w:rPr>
     </w:lvl>
   </w:abstractNum>
-  <w:abstractNum w:abstractNumId="5" w15:restartNumberingAfterBreak="0">
+  <w:abstractNum w:abstractNumId="6" w15:restartNumberingAfterBreak="0">
     <w:nsid w:val="26AB36B2"/>
     <w:multiLevelType w:val="hybridMultilevel"/>
-    <w:tmpl w:val="E0409BEE"/>
+    <w:tmpl w:val="572477F0"/>
     <w:lvl w:ilvl="0" w:tplc="C0366388">
       <w:start w:val="1"/>
       <w:numFmt w:val="decimal"/>
@@ -2731,7 +3322,7 @@
       </w:pPr>
     </w:lvl>
   </w:abstractNum>
-  <w:abstractNum w:abstractNumId="6" w15:restartNumberingAfterBreak="0">
+  <w:abstractNum w:abstractNumId="7" w15:restartNumberingAfterBreak="0">
     <w:nsid w:val="2E7C192B"/>
     <w:multiLevelType w:val="hybridMultilevel"/>
     <w:tmpl w:val="62863ED6"/>
@@ -2845,7 +3436,179 @@
       </w:rPr>
     </w:lvl>
   </w:abstractNum>
-  <w:abstractNum w:abstractNumId="7" w15:restartNumberingAfterBreak="0">
+  <w:abstractNum w:abstractNumId="8" w15:restartNumberingAfterBreak="0">
+    <w:nsid w:val="354A1177"/>
+    <w:multiLevelType w:val="hybridMultilevel"/>
+    <w:tmpl w:val="CA26B8EA"/>
+    <w:lvl w:ilvl="0" w:tplc="FFFFFFFF">
+      <w:start w:val="1"/>
+      <w:numFmt w:val="decimal"/>
+      <w:lvlText w:val="%1."/>
+      <w:lvlJc w:val="left"/>
+      <w:pPr>
+        <w:ind w:left="720" w:hanging="360"/>
+      </w:pPr>
+    </w:lvl>
+    <w:lvl w:ilvl="1" w:tplc="FFFFFFFF" w:tentative="1">
+      <w:start w:val="1"/>
+      <w:numFmt w:val="lowerLetter"/>
+      <w:lvlText w:val="%2."/>
+      <w:lvlJc w:val="left"/>
+      <w:pPr>
+        <w:ind w:left="1440" w:hanging="360"/>
+      </w:pPr>
+    </w:lvl>
+    <w:lvl w:ilvl="2" w:tplc="FFFFFFFF" w:tentative="1">
+      <w:start w:val="1"/>
+      <w:numFmt w:val="lowerRoman"/>
+      <w:lvlText w:val="%3."/>
+      <w:lvlJc w:val="right"/>
+      <w:pPr>
+        <w:ind w:left="2160" w:hanging="180"/>
+      </w:pPr>
+    </w:lvl>
+    <w:lvl w:ilvl="3" w:tplc="FFFFFFFF" w:tentative="1">
+      <w:start w:val="1"/>
+      <w:numFmt w:val="decimal"/>
+      <w:lvlText w:val="%4."/>
+      <w:lvlJc w:val="left"/>
+      <w:pPr>
+        <w:ind w:left="2880" w:hanging="360"/>
+      </w:pPr>
+    </w:lvl>
+    <w:lvl w:ilvl="4" w:tplc="FFFFFFFF" w:tentative="1">
+      <w:start w:val="1"/>
+      <w:numFmt w:val="lowerLetter"/>
+      <w:lvlText w:val="%5."/>
+      <w:lvlJc w:val="left"/>
+      <w:pPr>
+        <w:ind w:left="3600" w:hanging="360"/>
+      </w:pPr>
+    </w:lvl>
+    <w:lvl w:ilvl="5" w:tplc="FFFFFFFF" w:tentative="1">
+      <w:start w:val="1"/>
+      <w:numFmt w:val="lowerRoman"/>
+      <w:lvlText w:val="%6."/>
+      <w:lvlJc w:val="right"/>
+      <w:pPr>
+        <w:ind w:left="4320" w:hanging="180"/>
+      </w:pPr>
+    </w:lvl>
+    <w:lvl w:ilvl="6" w:tplc="FFFFFFFF" w:tentative="1">
+      <w:start w:val="1"/>
+      <w:numFmt w:val="decimal"/>
+      <w:lvlText w:val="%7."/>
+      <w:lvlJc w:val="left"/>
+      <w:pPr>
+        <w:ind w:left="5040" w:hanging="360"/>
+      </w:pPr>
+    </w:lvl>
+    <w:lvl w:ilvl="7" w:tplc="FFFFFFFF" w:tentative="1">
+      <w:start w:val="1"/>
+      <w:numFmt w:val="lowerLetter"/>
+      <w:lvlText w:val="%8."/>
+      <w:lvlJc w:val="left"/>
+      <w:pPr>
+        <w:ind w:left="5760" w:hanging="360"/>
+      </w:pPr>
+    </w:lvl>
+    <w:lvl w:ilvl="8" w:tplc="FFFFFFFF" w:tentative="1">
+      <w:start w:val="1"/>
+      <w:numFmt w:val="lowerRoman"/>
+      <w:lvlText w:val="%9."/>
+      <w:lvlJc w:val="right"/>
+      <w:pPr>
+        <w:ind w:left="6480" w:hanging="180"/>
+      </w:pPr>
+    </w:lvl>
+  </w:abstractNum>
+  <w:abstractNum w:abstractNumId="9" w15:restartNumberingAfterBreak="0">
+    <w:nsid w:val="364668B0"/>
+    <w:multiLevelType w:val="hybridMultilevel"/>
+    <w:tmpl w:val="CA26B8EA"/>
+    <w:lvl w:ilvl="0" w:tplc="0409000F">
+      <w:start w:val="1"/>
+      <w:numFmt w:val="decimal"/>
+      <w:lvlText w:val="%1."/>
+      <w:lvlJc w:val="left"/>
+      <w:pPr>
+        <w:ind w:left="720" w:hanging="360"/>
+      </w:pPr>
+    </w:lvl>
+    <w:lvl w:ilvl="1" w:tplc="04090019" w:tentative="1">
+      <w:start w:val="1"/>
+      <w:numFmt w:val="lowerLetter"/>
+      <w:lvlText w:val="%2."/>
+      <w:lvlJc w:val="left"/>
+      <w:pPr>
+        <w:ind w:left="1440" w:hanging="360"/>
+      </w:pPr>
+    </w:lvl>
+    <w:lvl w:ilvl="2" w:tplc="0409001B" w:tentative="1">
+      <w:start w:val="1"/>
+      <w:numFmt w:val="lowerRoman"/>
+      <w:lvlText w:val="%3."/>
+      <w:lvlJc w:val="right"/>
+      <w:pPr>
+        <w:ind w:left="2160" w:hanging="180"/>
+      </w:pPr>
+    </w:lvl>
+    <w:lvl w:ilvl="3" w:tplc="0409000F" w:tentative="1">
+      <w:start w:val="1"/>
+      <w:numFmt w:val="decimal"/>
+      <w:lvlText w:val="%4."/>
+      <w:lvlJc w:val="left"/>
+      <w:pPr>
+        <w:ind w:left="2880" w:hanging="360"/>
+      </w:pPr>
+    </w:lvl>
+    <w:lvl w:ilvl="4" w:tplc="04090019" w:tentative="1">
+      <w:start w:val="1"/>
+      <w:numFmt w:val="lowerLetter"/>
+      <w:lvlText w:val="%5."/>
+      <w:lvlJc w:val="left"/>
+      <w:pPr>
+        <w:ind w:left="3600" w:hanging="360"/>
+      </w:pPr>
+    </w:lvl>
+    <w:lvl w:ilvl="5" w:tplc="0409001B" w:tentative="1">
+      <w:start w:val="1"/>
+      <w:numFmt w:val="lowerRoman"/>
+      <w:lvlText w:val="%6."/>
+      <w:lvlJc w:val="right"/>
+      <w:pPr>
+        <w:ind w:left="4320" w:hanging="180"/>
+      </w:pPr>
+    </w:lvl>
+    <w:lvl w:ilvl="6" w:tplc="0409000F" w:tentative="1">
+      <w:start w:val="1"/>
+      <w:numFmt w:val="decimal"/>
+      <w:lvlText w:val="%7."/>
+      <w:lvlJc w:val="left"/>
+      <w:pPr>
+        <w:ind w:left="5040" w:hanging="360"/>
+      </w:pPr>
+    </w:lvl>
+    <w:lvl w:ilvl="7" w:tplc="04090019" w:tentative="1">
+      <w:start w:val="1"/>
+      <w:numFmt w:val="lowerLetter"/>
+      <w:lvlText w:val="%8."/>
+      <w:lvlJc w:val="left"/>
+      <w:pPr>
+        <w:ind w:left="5760" w:hanging="360"/>
+      </w:pPr>
+    </w:lvl>
+    <w:lvl w:ilvl="8" w:tplc="0409001B" w:tentative="1">
+      <w:start w:val="1"/>
+      <w:numFmt w:val="lowerRoman"/>
+      <w:lvlText w:val="%9."/>
+      <w:lvlJc w:val="right"/>
+      <w:pPr>
+        <w:ind w:left="6480" w:hanging="180"/>
+      </w:pPr>
+    </w:lvl>
+  </w:abstractNum>
+  <w:abstractNum w:abstractNumId="10" w15:restartNumberingAfterBreak="0">
     <w:nsid w:val="445A7763"/>
     <w:multiLevelType w:val="hybridMultilevel"/>
     <w:tmpl w:val="B9407C8E"/>
@@ -2935,7 +3698,7 @@
       </w:pPr>
     </w:lvl>
   </w:abstractNum>
-  <w:abstractNum w:abstractNumId="8" w15:restartNumberingAfterBreak="0">
+  <w:abstractNum w:abstractNumId="11" w15:restartNumberingAfterBreak="0">
     <w:nsid w:val="44967B63"/>
     <w:multiLevelType w:val="hybridMultilevel"/>
     <w:tmpl w:val="CA34D0A4"/>
@@ -3021,7 +3784,7 @@
       </w:pPr>
     </w:lvl>
   </w:abstractNum>
-  <w:abstractNum w:abstractNumId="9" w15:restartNumberingAfterBreak="0">
+  <w:abstractNum w:abstractNumId="12" w15:restartNumberingAfterBreak="0">
     <w:nsid w:val="50324CD1"/>
     <w:multiLevelType w:val="hybridMultilevel"/>
     <w:tmpl w:val="6D0282DE"/>
@@ -3107,7 +3870,7 @@
       </w:pPr>
     </w:lvl>
   </w:abstractNum>
-  <w:abstractNum w:abstractNumId="10" w15:restartNumberingAfterBreak="0">
+  <w:abstractNum w:abstractNumId="13" w15:restartNumberingAfterBreak="0">
     <w:nsid w:val="52682DB7"/>
     <w:multiLevelType w:val="hybridMultilevel"/>
     <w:tmpl w:val="04769E86"/>
@@ -3193,7 +3956,7 @@
       </w:pPr>
     </w:lvl>
   </w:abstractNum>
-  <w:abstractNum w:abstractNumId="11" w15:restartNumberingAfterBreak="0">
+  <w:abstractNum w:abstractNumId="14" w15:restartNumberingAfterBreak="0">
     <w:nsid w:val="575A56F2"/>
     <w:multiLevelType w:val="hybridMultilevel"/>
     <w:tmpl w:val="79925970"/>
@@ -3279,7 +4042,7 @@
       </w:pPr>
     </w:lvl>
   </w:abstractNum>
-  <w:abstractNum w:abstractNumId="12" w15:restartNumberingAfterBreak="0">
+  <w:abstractNum w:abstractNumId="15" w15:restartNumberingAfterBreak="0">
     <w:nsid w:val="5BD0153D"/>
     <w:multiLevelType w:val="hybridMultilevel"/>
     <w:tmpl w:val="05C82D1C"/>
@@ -3392,7 +4155,7 @@
       </w:rPr>
     </w:lvl>
   </w:abstractNum>
-  <w:abstractNum w:abstractNumId="13" w15:restartNumberingAfterBreak="0">
+  <w:abstractNum w:abstractNumId="16" w15:restartNumberingAfterBreak="0">
     <w:nsid w:val="5EBC2947"/>
     <w:multiLevelType w:val="hybridMultilevel"/>
     <w:tmpl w:val="910C185C"/>
@@ -3478,7 +4241,7 @@
       </w:pPr>
     </w:lvl>
   </w:abstractNum>
-  <w:abstractNum w:abstractNumId="14" w15:restartNumberingAfterBreak="0">
+  <w:abstractNum w:abstractNumId="17" w15:restartNumberingAfterBreak="0">
     <w:nsid w:val="5ED4382C"/>
     <w:multiLevelType w:val="hybridMultilevel"/>
     <w:tmpl w:val="81EE2046"/>
@@ -3591,7 +4354,7 @@
       </w:rPr>
     </w:lvl>
   </w:abstractNum>
-  <w:abstractNum w:abstractNumId="15" w15:restartNumberingAfterBreak="0">
+  <w:abstractNum w:abstractNumId="18" w15:restartNumberingAfterBreak="0">
     <w:nsid w:val="6398178D"/>
     <w:multiLevelType w:val="hybridMultilevel"/>
     <w:tmpl w:val="61B03828"/>
@@ -3677,7 +4440,7 @@
       </w:pPr>
     </w:lvl>
   </w:abstractNum>
-  <w:abstractNum w:abstractNumId="16" w15:restartNumberingAfterBreak="0">
+  <w:abstractNum w:abstractNumId="19" w15:restartNumberingAfterBreak="0">
     <w:nsid w:val="65913692"/>
     <w:multiLevelType w:val="hybridMultilevel"/>
     <w:tmpl w:val="7D661632"/>
@@ -3790,7 +4553,7 @@
       </w:rPr>
     </w:lvl>
   </w:abstractNum>
-  <w:abstractNum w:abstractNumId="17" w15:restartNumberingAfterBreak="0">
+  <w:abstractNum w:abstractNumId="20" w15:restartNumberingAfterBreak="0">
     <w:nsid w:val="6C5E167C"/>
     <w:multiLevelType w:val="hybridMultilevel"/>
     <w:tmpl w:val="6A1AEAB2"/>
@@ -3876,7 +4639,7 @@
       </w:pPr>
     </w:lvl>
   </w:abstractNum>
-  <w:abstractNum w:abstractNumId="18" w15:restartNumberingAfterBreak="0">
+  <w:abstractNum w:abstractNumId="21" w15:restartNumberingAfterBreak="0">
     <w:nsid w:val="77136EC0"/>
     <w:multiLevelType w:val="hybridMultilevel"/>
     <w:tmpl w:val="07941C34"/>
@@ -3966,7 +4729,7 @@
       </w:pPr>
     </w:lvl>
   </w:abstractNum>
-  <w:abstractNum w:abstractNumId="19" w15:restartNumberingAfterBreak="0">
+  <w:abstractNum w:abstractNumId="22" w15:restartNumberingAfterBreak="0">
     <w:nsid w:val="7C145292"/>
     <w:multiLevelType w:val="hybridMultilevel"/>
     <w:tmpl w:val="AE4E5F34"/>
@@ -4058,7 +4821,7 @@
       </w:pPr>
     </w:lvl>
   </w:abstractNum>
-  <w:abstractNum w:abstractNumId="20" w15:restartNumberingAfterBreak="0">
+  <w:abstractNum w:abstractNumId="23" w15:restartNumberingAfterBreak="0">
     <w:nsid w:val="7EDE5959"/>
     <w:multiLevelType w:val="hybridMultilevel"/>
     <w:tmpl w:val="DA06D5AE"/>
@@ -4148,16 +4911,16 @@
     </w:lvl>
   </w:abstractNum>
   <w:num w:numId="1">
-    <w:abstractNumId w:val="18"/>
+    <w:abstractNumId w:val="21"/>
   </w:num>
   <w:num w:numId="2">
     <w:abstractNumId w:val="1"/>
   </w:num>
   <w:num w:numId="3">
-    <w:abstractNumId w:val="16"/>
+    <w:abstractNumId w:val="19"/>
   </w:num>
   <w:num w:numId="4">
-    <w:abstractNumId w:val="4"/>
+    <w:abstractNumId w:val="5"/>
   </w:num>
   <w:num w:numId="5">
     <w:abstractNumId w:val="0"/>
@@ -4166,10 +4929,10 @@
     <w:abstractNumId w:val="2"/>
   </w:num>
   <w:num w:numId="7">
-    <w:abstractNumId w:val="14"/>
+    <w:abstractNumId w:val="17"/>
   </w:num>
   <w:num w:numId="8">
-    <w:abstractNumId w:val="12"/>
+    <w:abstractNumId w:val="15"/>
   </w:num>
   <w:num w:numId="9">
     <w:abstractNumId w:val="1"/>
@@ -4202,7 +4965,7 @@
     </w:lvlOverride>
   </w:num>
   <w:num w:numId="10">
-    <w:abstractNumId w:val="4"/>
+    <w:abstractNumId w:val="5"/>
   </w:num>
   <w:num w:numId="11">
     <w:abstractNumId w:val="0"/>
@@ -4235,43 +4998,52 @@
     </w:lvlOverride>
   </w:num>
   <w:num w:numId="12">
-    <w:abstractNumId w:val="19"/>
+    <w:abstractNumId w:val="22"/>
   </w:num>
   <w:num w:numId="13">
-    <w:abstractNumId w:val="5"/>
+    <w:abstractNumId w:val="6"/>
   </w:num>
   <w:num w:numId="14">
-    <w:abstractNumId w:val="17"/>
+    <w:abstractNumId w:val="20"/>
   </w:num>
   <w:num w:numId="15">
-    <w:abstractNumId w:val="20"/>
+    <w:abstractNumId w:val="23"/>
   </w:num>
   <w:num w:numId="16">
     <w:abstractNumId w:val="3"/>
   </w:num>
   <w:num w:numId="17">
-    <w:abstractNumId w:val="6"/>
+    <w:abstractNumId w:val="7"/>
   </w:num>
   <w:num w:numId="18">
-    <w:abstractNumId w:val="8"/>
+    <w:abstractNumId w:val="11"/>
   </w:num>
   <w:num w:numId="19">
+    <w:abstractNumId w:val="16"/>
+  </w:num>
+  <w:num w:numId="20">
     <w:abstractNumId w:val="13"/>
   </w:num>
-  <w:num w:numId="20">
+  <w:num w:numId="21">
+    <w:abstractNumId w:val="14"/>
+  </w:num>
+  <w:num w:numId="22">
+    <w:abstractNumId w:val="18"/>
+  </w:num>
+  <w:num w:numId="23">
+    <w:abstractNumId w:val="12"/>
+  </w:num>
+  <w:num w:numId="24">
     <w:abstractNumId w:val="10"/>
   </w:num>
-  <w:num w:numId="21">
-    <w:abstractNumId w:val="11"/>
+  <w:num w:numId="25">
+    <w:abstractNumId w:val="4"/>
   </w:num>
-  <w:num w:numId="22">
-    <w:abstractNumId w:val="15"/>
-  </w:num>
-  <w:num w:numId="23">
+  <w:num w:numId="26">
     <w:abstractNumId w:val="9"/>
   </w:num>
-  <w:num w:numId="24">
-    <w:abstractNumId w:val="7"/>
+  <w:num w:numId="27">
+    <w:abstractNumId w:val="8"/>
   </w:num>
 </w:numbering>
 </file>

</xml_diff>